<commit_message>
Añadir nombre y apellidos a bash
</commit_message>
<xml_diff>
--- a/EnunciadoBash.docx
+++ b/EnunciadoBash.docx
@@ -1,6 +1,6 @@
 
 <file path=word/document.xml><?xml version="1.0" encoding="utf-8"?>
-<w:document xmlns:wpc="http://schemas.microsoft.com/office/word/2010/wordprocessingCanvas" xmlns:cx="http://schemas.microsoft.com/office/drawing/2014/chartex" xmlns:cx1="http://schemas.microsoft.com/office/drawing/2015/9/8/chartex" xmlns:cx2="http://schemas.microsoft.com/office/drawing/2015/10/21/chartex" xmlns:cx3="http://schemas.microsoft.com/office/drawing/2016/5/9/chartex" xmlns:cx4="http://schemas.microsoft.com/office/drawing/2016/5/10/chartex" xmlns:cx5="http://schemas.microsoft.com/office/drawing/2016/5/11/chartex" xmlns:cx6="http://schemas.microsoft.com/office/drawing/2016/5/12/chartex" xmlns:cx7="http://schemas.microsoft.com/office/drawing/2016/5/13/chartex" xmlns:cx8="http://schemas.microsoft.com/office/drawing/2016/5/14/chartex" xmlns:mc="http://schemas.openxmlformats.org/markup-compatibility/2006" xmlns:aink="http://schemas.microsoft.com/office/drawing/2016/ink" xmlns:am3d="http://schemas.microsoft.com/office/drawing/2017/model3d" xmlns:o="urn:schemas-microsoft-com:office:office" xmlns:r="http://schemas.openxmlformats.org/officeDocument/2006/relationships" xmlns:m="http://schemas.openxmlformats.org/officeDocument/2006/math" xmlns:v="urn:schemas-microsoft-com:vml" xmlns:wp14="http://schemas.microsoft.com/office/word/2010/wordprocessingDrawing" xmlns:wp="http://schemas.openxmlformats.org/drawingml/2006/wordprocessingDrawing" xmlns:w10="urn:schemas-microsoft-com:office:word" xmlns:w="http://schemas.openxmlformats.org/wordprocessingml/2006/main" xmlns:w14="http://schemas.microsoft.com/office/word/2010/wordml" xmlns:w15="http://schemas.microsoft.com/office/word/2012/wordml" xmlns:w16cid="http://schemas.microsoft.com/office/word/2016/wordml/cid" xmlns:w16se="http://schemas.microsoft.com/office/word/2015/wordml/symex" xmlns:wpg="http://schemas.microsoft.com/office/word/2010/wordprocessingGroup" xmlns:wpi="http://schemas.microsoft.com/office/word/2010/wordprocessingInk" xmlns:wne="http://schemas.microsoft.com/office/word/2006/wordml" xmlns:wps="http://schemas.microsoft.com/office/word/2010/wordprocessingShape" mc:Ignorable="w14 w15 w16se w16cid wp14">
+<w:document xmlns:wpc="http://schemas.microsoft.com/office/word/2010/wordprocessingCanvas" xmlns:mc="http://schemas.openxmlformats.org/markup-compatibility/2006" xmlns:o="urn:schemas-microsoft-com:office:office" xmlns:r="http://schemas.openxmlformats.org/officeDocument/2006/relationships" xmlns:m="http://schemas.openxmlformats.org/officeDocument/2006/math" xmlns:v="urn:schemas-microsoft-com:vml" xmlns:wp14="http://schemas.microsoft.com/office/word/2010/wordprocessingDrawing" xmlns:wp="http://schemas.openxmlformats.org/drawingml/2006/wordprocessingDrawing" xmlns:w10="urn:schemas-microsoft-com:office:word" xmlns:w="http://schemas.openxmlformats.org/wordprocessingml/2006/main" xmlns:w14="http://schemas.microsoft.com/office/word/2010/wordml" xmlns:w15="http://schemas.microsoft.com/office/word/2012/wordml" xmlns:wpg="http://schemas.microsoft.com/office/word/2010/wordprocessingGroup" xmlns:wpi="http://schemas.microsoft.com/office/word/2010/wordprocessingInk" xmlns:wne="http://schemas.microsoft.com/office/word/2006/wordml" xmlns:wps="http://schemas.microsoft.com/office/word/2010/wordprocessingShape" mc:Ignorable="w14 w15 wp14">
   <w:body>
     <w:p>
       <w:r>
@@ -366,7 +366,6 @@
       <w:r>
         <w:t xml:space="preserve">El comando </w:t>
       </w:r>
-      <w:bookmarkStart w:id="0" w:name="_GoBack"/>
       <w:r>
         <w:rPr>
           <w:rFonts w:ascii="Batang" w:eastAsia="Batang" w:hAnsi="Batang"/>
@@ -388,11 +387,7 @@
         <w:t xml:space="preserve"> *</w:t>
       </w:r>
       <w:r>
-        <w:t xml:space="preserve"> </w:t>
-      </w:r>
-      <w:bookmarkEnd w:id="0"/>
-      <w:r>
-        <w:t>no</w:t>
+        <w:t xml:space="preserve"> no</w:t>
       </w:r>
       <w:r>
         <w:t xml:space="preserve">s va a mostrar </w:t>
@@ -429,8 +424,12 @@
           <w:numId w:val="12"/>
         </w:numPr>
         <w:sectPr>
-          <w:headerReference w:type="default" r:id="rId7"/>
-          <w:footerReference w:type="default" r:id="rId8"/>
+          <w:headerReference w:type="even" r:id="rId7"/>
+          <w:headerReference w:type="default" r:id="rId8"/>
+          <w:footerReference w:type="even" r:id="rId9"/>
+          <w:footerReference w:type="default" r:id="rId10"/>
+          <w:headerReference w:type="first" r:id="rId11"/>
+          <w:footerReference w:type="first" r:id="rId12"/>
           <w:pgSz w:w="11900" w:h="16840"/>
           <w:pgMar w:top="1823" w:right="1701" w:bottom="1417" w:left="1701" w:header="567" w:footer="708" w:gutter="0"/>
           <w:cols w:space="708"/>
@@ -555,6 +554,7 @@
         </w:numPr>
       </w:pPr>
       <w:r>
+        <w:lastRenderedPageBreak/>
         <w:t>1,5 PUNTOS</w:t>
       </w:r>
     </w:p>
@@ -617,7 +617,7 @@
 </file>
 
 <file path=word/endnotes.xml><?xml version="1.0" encoding="utf-8"?>
-<w:endnotes xmlns:wpc="http://schemas.microsoft.com/office/word/2010/wordprocessingCanvas" xmlns:cx="http://schemas.microsoft.com/office/drawing/2014/chartex" xmlns:cx1="http://schemas.microsoft.com/office/drawing/2015/9/8/chartex" xmlns:cx2="http://schemas.microsoft.com/office/drawing/2015/10/21/chartex" xmlns:cx3="http://schemas.microsoft.com/office/drawing/2016/5/9/chartex" xmlns:cx4="http://schemas.microsoft.com/office/drawing/2016/5/10/chartex" xmlns:cx5="http://schemas.microsoft.com/office/drawing/2016/5/11/chartex" xmlns:cx6="http://schemas.microsoft.com/office/drawing/2016/5/12/chartex" xmlns:cx7="http://schemas.microsoft.com/office/drawing/2016/5/13/chartex" xmlns:cx8="http://schemas.microsoft.com/office/drawing/2016/5/14/chartex" xmlns:mc="http://schemas.openxmlformats.org/markup-compatibility/2006" xmlns:aink="http://schemas.microsoft.com/office/drawing/2016/ink" xmlns:am3d="http://schemas.microsoft.com/office/drawing/2017/model3d" xmlns:o="urn:schemas-microsoft-com:office:office" xmlns:r="http://schemas.openxmlformats.org/officeDocument/2006/relationships" xmlns:m="http://schemas.openxmlformats.org/officeDocument/2006/math" xmlns:v="urn:schemas-microsoft-com:vml" xmlns:wp14="http://schemas.microsoft.com/office/word/2010/wordprocessingDrawing" xmlns:wp="http://schemas.openxmlformats.org/drawingml/2006/wordprocessingDrawing" xmlns:w10="urn:schemas-microsoft-com:office:word" xmlns:w="http://schemas.openxmlformats.org/wordprocessingml/2006/main" xmlns:w14="http://schemas.microsoft.com/office/word/2010/wordml" xmlns:w15="http://schemas.microsoft.com/office/word/2012/wordml" xmlns:w16cid="http://schemas.microsoft.com/office/word/2016/wordml/cid" xmlns:w16se="http://schemas.microsoft.com/office/word/2015/wordml/symex" xmlns:wpg="http://schemas.microsoft.com/office/word/2010/wordprocessingGroup" xmlns:wpi="http://schemas.microsoft.com/office/word/2010/wordprocessingInk" xmlns:wne="http://schemas.microsoft.com/office/word/2006/wordml" xmlns:wps="http://schemas.microsoft.com/office/word/2010/wordprocessingShape" mc:Ignorable="w14 w15 w16se w16cid wp14">
+<w:endnotes xmlns:wpc="http://schemas.microsoft.com/office/word/2010/wordprocessingCanvas" xmlns:mc="http://schemas.openxmlformats.org/markup-compatibility/2006" xmlns:o="urn:schemas-microsoft-com:office:office" xmlns:r="http://schemas.openxmlformats.org/officeDocument/2006/relationships" xmlns:m="http://schemas.openxmlformats.org/officeDocument/2006/math" xmlns:v="urn:schemas-microsoft-com:vml" xmlns:wp14="http://schemas.microsoft.com/office/word/2010/wordprocessingDrawing" xmlns:wp="http://schemas.openxmlformats.org/drawingml/2006/wordprocessingDrawing" xmlns:w10="urn:schemas-microsoft-com:office:word" xmlns:w="http://schemas.openxmlformats.org/wordprocessingml/2006/main" xmlns:w14="http://schemas.microsoft.com/office/word/2010/wordml" xmlns:w15="http://schemas.microsoft.com/office/word/2012/wordml" xmlns:wpg="http://schemas.microsoft.com/office/word/2010/wordprocessingGroup" xmlns:wpi="http://schemas.microsoft.com/office/word/2010/wordprocessingInk" xmlns:wne="http://schemas.microsoft.com/office/word/2006/wordml" xmlns:wps="http://schemas.microsoft.com/office/word/2010/wordprocessingShape" mc:Ignorable="w14 w15 wp14">
   <w:endnote w:type="separator" w:id="-1">
     <w:p>
       <w:pPr>
@@ -642,7 +642,17 @@
 </file>
 
 <file path=word/footer1.xml><?xml version="1.0" encoding="utf-8"?>
-<w:ftr xmlns:wpc="http://schemas.microsoft.com/office/word/2010/wordprocessingCanvas" xmlns:cx="http://schemas.microsoft.com/office/drawing/2014/chartex" xmlns:cx1="http://schemas.microsoft.com/office/drawing/2015/9/8/chartex" xmlns:cx2="http://schemas.microsoft.com/office/drawing/2015/10/21/chartex" xmlns:cx3="http://schemas.microsoft.com/office/drawing/2016/5/9/chartex" xmlns:cx4="http://schemas.microsoft.com/office/drawing/2016/5/10/chartex" xmlns:cx5="http://schemas.microsoft.com/office/drawing/2016/5/11/chartex" xmlns:cx6="http://schemas.microsoft.com/office/drawing/2016/5/12/chartex" xmlns:cx7="http://schemas.microsoft.com/office/drawing/2016/5/13/chartex" xmlns:cx8="http://schemas.microsoft.com/office/drawing/2016/5/14/chartex" xmlns:mc="http://schemas.openxmlformats.org/markup-compatibility/2006" xmlns:aink="http://schemas.microsoft.com/office/drawing/2016/ink" xmlns:am3d="http://schemas.microsoft.com/office/drawing/2017/model3d" xmlns:o="urn:schemas-microsoft-com:office:office" xmlns:r="http://schemas.openxmlformats.org/officeDocument/2006/relationships" xmlns:m="http://schemas.openxmlformats.org/officeDocument/2006/math" xmlns:v="urn:schemas-microsoft-com:vml" xmlns:wp14="http://schemas.microsoft.com/office/word/2010/wordprocessingDrawing" xmlns:wp="http://schemas.openxmlformats.org/drawingml/2006/wordprocessingDrawing" xmlns:w10="urn:schemas-microsoft-com:office:word" xmlns:w="http://schemas.openxmlformats.org/wordprocessingml/2006/main" xmlns:w14="http://schemas.microsoft.com/office/word/2010/wordml" xmlns:w15="http://schemas.microsoft.com/office/word/2012/wordml" xmlns:w16cid="http://schemas.microsoft.com/office/word/2016/wordml/cid" xmlns:w16se="http://schemas.microsoft.com/office/word/2015/wordml/symex" xmlns:wpg="http://schemas.microsoft.com/office/word/2010/wordprocessingGroup" xmlns:wpi="http://schemas.microsoft.com/office/word/2010/wordprocessingInk" xmlns:wne="http://schemas.microsoft.com/office/word/2006/wordml" xmlns:wps="http://schemas.microsoft.com/office/word/2010/wordprocessingShape" mc:Ignorable="w14 w15 w16se w16cid wp14">
+<w:ftr xmlns:wpc="http://schemas.microsoft.com/office/word/2010/wordprocessingCanvas" xmlns:mc="http://schemas.openxmlformats.org/markup-compatibility/2006" xmlns:o="urn:schemas-microsoft-com:office:office" xmlns:r="http://schemas.openxmlformats.org/officeDocument/2006/relationships" xmlns:m="http://schemas.openxmlformats.org/officeDocument/2006/math" xmlns:v="urn:schemas-microsoft-com:vml" xmlns:wp14="http://schemas.microsoft.com/office/word/2010/wordprocessingDrawing" xmlns:wp="http://schemas.openxmlformats.org/drawingml/2006/wordprocessingDrawing" xmlns:w10="urn:schemas-microsoft-com:office:word" xmlns:w="http://schemas.openxmlformats.org/wordprocessingml/2006/main" xmlns:w14="http://schemas.microsoft.com/office/word/2010/wordml" xmlns:w15="http://schemas.microsoft.com/office/word/2012/wordml" xmlns:wpg="http://schemas.microsoft.com/office/word/2010/wordprocessingGroup" xmlns:wpi="http://schemas.microsoft.com/office/word/2010/wordprocessingInk" xmlns:wne="http://schemas.microsoft.com/office/word/2006/wordml" xmlns:wps="http://schemas.microsoft.com/office/word/2010/wordprocessingShape" mc:Ignorable="w14 w15 wp14">
+  <w:p>
+    <w:pPr>
+      <w:pStyle w:val="Piedepgina"/>
+    </w:pPr>
+  </w:p>
+</w:ftr>
+</file>
+
+<file path=word/footer2.xml><?xml version="1.0" encoding="utf-8"?>
+<w:ftr xmlns:wpc="http://schemas.microsoft.com/office/word/2010/wordprocessingCanvas" xmlns:mc="http://schemas.openxmlformats.org/markup-compatibility/2006" xmlns:o="urn:schemas-microsoft-com:office:office" xmlns:r="http://schemas.openxmlformats.org/officeDocument/2006/relationships" xmlns:m="http://schemas.openxmlformats.org/officeDocument/2006/math" xmlns:v="urn:schemas-microsoft-com:vml" xmlns:wp14="http://schemas.microsoft.com/office/word/2010/wordprocessingDrawing" xmlns:wp="http://schemas.openxmlformats.org/drawingml/2006/wordprocessingDrawing" xmlns:w10="urn:schemas-microsoft-com:office:word" xmlns:w="http://schemas.openxmlformats.org/wordprocessingml/2006/main" xmlns:w14="http://schemas.microsoft.com/office/word/2010/wordml" xmlns:w15="http://schemas.microsoft.com/office/word/2012/wordml" xmlns:wpg="http://schemas.microsoft.com/office/word/2010/wordprocessingGroup" xmlns:wpi="http://schemas.microsoft.com/office/word/2010/wordprocessingInk" xmlns:wne="http://schemas.microsoft.com/office/word/2006/wordml" xmlns:wps="http://schemas.microsoft.com/office/word/2010/wordprocessingShape" mc:Ignorable="w14 w15 wp14">
   <w:p>
     <w:pPr>
       <w:pStyle w:val="Piedepgina"/>
@@ -664,8 +674,18 @@
 </w:ftr>
 </file>
 
+<file path=word/footer3.xml><?xml version="1.0" encoding="utf-8"?>
+<w:ftr xmlns:wpc="http://schemas.microsoft.com/office/word/2010/wordprocessingCanvas" xmlns:mc="http://schemas.openxmlformats.org/markup-compatibility/2006" xmlns:o="urn:schemas-microsoft-com:office:office" xmlns:r="http://schemas.openxmlformats.org/officeDocument/2006/relationships" xmlns:m="http://schemas.openxmlformats.org/officeDocument/2006/math" xmlns:v="urn:schemas-microsoft-com:vml" xmlns:wp14="http://schemas.microsoft.com/office/word/2010/wordprocessingDrawing" xmlns:wp="http://schemas.openxmlformats.org/drawingml/2006/wordprocessingDrawing" xmlns:w10="urn:schemas-microsoft-com:office:word" xmlns:w="http://schemas.openxmlformats.org/wordprocessingml/2006/main" xmlns:w14="http://schemas.microsoft.com/office/word/2010/wordml" xmlns:w15="http://schemas.microsoft.com/office/word/2012/wordml" xmlns:wpg="http://schemas.microsoft.com/office/word/2010/wordprocessingGroup" xmlns:wpi="http://schemas.microsoft.com/office/word/2010/wordprocessingInk" xmlns:wne="http://schemas.microsoft.com/office/word/2006/wordml" xmlns:wps="http://schemas.microsoft.com/office/word/2010/wordprocessingShape" mc:Ignorable="w14 w15 wp14">
+  <w:p>
+    <w:pPr>
+      <w:pStyle w:val="Piedepgina"/>
+    </w:pPr>
+  </w:p>
+</w:ftr>
+</file>
+
 <file path=word/footnotes.xml><?xml version="1.0" encoding="utf-8"?>
-<w:footnotes xmlns:wpc="http://schemas.microsoft.com/office/word/2010/wordprocessingCanvas" xmlns:cx="http://schemas.microsoft.com/office/drawing/2014/chartex" xmlns:cx1="http://schemas.microsoft.com/office/drawing/2015/9/8/chartex" xmlns:cx2="http://schemas.microsoft.com/office/drawing/2015/10/21/chartex" xmlns:cx3="http://schemas.microsoft.com/office/drawing/2016/5/9/chartex" xmlns:cx4="http://schemas.microsoft.com/office/drawing/2016/5/10/chartex" xmlns:cx5="http://schemas.microsoft.com/office/drawing/2016/5/11/chartex" xmlns:cx6="http://schemas.microsoft.com/office/drawing/2016/5/12/chartex" xmlns:cx7="http://schemas.microsoft.com/office/drawing/2016/5/13/chartex" xmlns:cx8="http://schemas.microsoft.com/office/drawing/2016/5/14/chartex" xmlns:mc="http://schemas.openxmlformats.org/markup-compatibility/2006" xmlns:aink="http://schemas.microsoft.com/office/drawing/2016/ink" xmlns:am3d="http://schemas.microsoft.com/office/drawing/2017/model3d" xmlns:o="urn:schemas-microsoft-com:office:office" xmlns:r="http://schemas.openxmlformats.org/officeDocument/2006/relationships" xmlns:m="http://schemas.openxmlformats.org/officeDocument/2006/math" xmlns:v="urn:schemas-microsoft-com:vml" xmlns:wp14="http://schemas.microsoft.com/office/word/2010/wordprocessingDrawing" xmlns:wp="http://schemas.openxmlformats.org/drawingml/2006/wordprocessingDrawing" xmlns:w10="urn:schemas-microsoft-com:office:word" xmlns:w="http://schemas.openxmlformats.org/wordprocessingml/2006/main" xmlns:w14="http://schemas.microsoft.com/office/word/2010/wordml" xmlns:w15="http://schemas.microsoft.com/office/word/2012/wordml" xmlns:w16cid="http://schemas.microsoft.com/office/word/2016/wordml/cid" xmlns:w16se="http://schemas.microsoft.com/office/word/2015/wordml/symex" xmlns:wpg="http://schemas.microsoft.com/office/word/2010/wordprocessingGroup" xmlns:wpi="http://schemas.microsoft.com/office/word/2010/wordprocessingInk" xmlns:wne="http://schemas.microsoft.com/office/word/2006/wordml" xmlns:wps="http://schemas.microsoft.com/office/word/2010/wordprocessingShape" mc:Ignorable="w14 w15 w16se w16cid wp14">
+<w:footnotes xmlns:wpc="http://schemas.microsoft.com/office/word/2010/wordprocessingCanvas" xmlns:mc="http://schemas.openxmlformats.org/markup-compatibility/2006" xmlns:o="urn:schemas-microsoft-com:office:office" xmlns:r="http://schemas.openxmlformats.org/officeDocument/2006/relationships" xmlns:m="http://schemas.openxmlformats.org/officeDocument/2006/math" xmlns:v="urn:schemas-microsoft-com:vml" xmlns:wp14="http://schemas.microsoft.com/office/word/2010/wordprocessingDrawing" xmlns:wp="http://schemas.openxmlformats.org/drawingml/2006/wordprocessingDrawing" xmlns:w10="urn:schemas-microsoft-com:office:word" xmlns:w="http://schemas.openxmlformats.org/wordprocessingml/2006/main" xmlns:w14="http://schemas.microsoft.com/office/word/2010/wordml" xmlns:w15="http://schemas.microsoft.com/office/word/2012/wordml" xmlns:wpg="http://schemas.microsoft.com/office/word/2010/wordprocessingGroup" xmlns:wpi="http://schemas.microsoft.com/office/word/2010/wordprocessingInk" xmlns:wne="http://schemas.microsoft.com/office/word/2006/wordml" xmlns:wps="http://schemas.microsoft.com/office/word/2010/wordprocessingShape" mc:Ignorable="w14 w15 wp14">
   <w:footnote w:type="separator" w:id="-1">
     <w:p>
       <w:pPr>
@@ -690,7 +710,17 @@
 </file>
 
 <file path=word/header1.xml><?xml version="1.0" encoding="utf-8"?>
-<w:hdr xmlns:wpc="http://schemas.microsoft.com/office/word/2010/wordprocessingCanvas" xmlns:cx="http://schemas.microsoft.com/office/drawing/2014/chartex" xmlns:cx1="http://schemas.microsoft.com/office/drawing/2015/9/8/chartex" xmlns:cx2="http://schemas.microsoft.com/office/drawing/2015/10/21/chartex" xmlns:cx3="http://schemas.microsoft.com/office/drawing/2016/5/9/chartex" xmlns:cx4="http://schemas.microsoft.com/office/drawing/2016/5/10/chartex" xmlns:cx5="http://schemas.microsoft.com/office/drawing/2016/5/11/chartex" xmlns:cx6="http://schemas.microsoft.com/office/drawing/2016/5/12/chartex" xmlns:cx7="http://schemas.microsoft.com/office/drawing/2016/5/13/chartex" xmlns:cx8="http://schemas.microsoft.com/office/drawing/2016/5/14/chartex" xmlns:mc="http://schemas.openxmlformats.org/markup-compatibility/2006" xmlns:aink="http://schemas.microsoft.com/office/drawing/2016/ink" xmlns:am3d="http://schemas.microsoft.com/office/drawing/2017/model3d" xmlns:o="urn:schemas-microsoft-com:office:office" xmlns:r="http://schemas.openxmlformats.org/officeDocument/2006/relationships" xmlns:m="http://schemas.openxmlformats.org/officeDocument/2006/math" xmlns:v="urn:schemas-microsoft-com:vml" xmlns:wp14="http://schemas.microsoft.com/office/word/2010/wordprocessingDrawing" xmlns:wp="http://schemas.openxmlformats.org/drawingml/2006/wordprocessingDrawing" xmlns:w10="urn:schemas-microsoft-com:office:word" xmlns:w="http://schemas.openxmlformats.org/wordprocessingml/2006/main" xmlns:w14="http://schemas.microsoft.com/office/word/2010/wordml" xmlns:w15="http://schemas.microsoft.com/office/word/2012/wordml" xmlns:w16cid="http://schemas.microsoft.com/office/word/2016/wordml/cid" xmlns:w16se="http://schemas.microsoft.com/office/word/2015/wordml/symex" xmlns:wpg="http://schemas.microsoft.com/office/word/2010/wordprocessingGroup" xmlns:wpi="http://schemas.microsoft.com/office/word/2010/wordprocessingInk" xmlns:wne="http://schemas.microsoft.com/office/word/2006/wordml" xmlns:wps="http://schemas.microsoft.com/office/word/2010/wordprocessingShape" mc:Ignorable="w14 w15 w16se w16cid wp14">
+<w:hdr xmlns:wpc="http://schemas.microsoft.com/office/word/2010/wordprocessingCanvas" xmlns:mc="http://schemas.openxmlformats.org/markup-compatibility/2006" xmlns:o="urn:schemas-microsoft-com:office:office" xmlns:r="http://schemas.openxmlformats.org/officeDocument/2006/relationships" xmlns:m="http://schemas.openxmlformats.org/officeDocument/2006/math" xmlns:v="urn:schemas-microsoft-com:vml" xmlns:wp14="http://schemas.microsoft.com/office/word/2010/wordprocessingDrawing" xmlns:wp="http://schemas.openxmlformats.org/drawingml/2006/wordprocessingDrawing" xmlns:w10="urn:schemas-microsoft-com:office:word" xmlns:w="http://schemas.openxmlformats.org/wordprocessingml/2006/main" xmlns:w14="http://schemas.microsoft.com/office/word/2010/wordml" xmlns:w15="http://schemas.microsoft.com/office/word/2012/wordml" xmlns:wpg="http://schemas.microsoft.com/office/word/2010/wordprocessingGroup" xmlns:wpi="http://schemas.microsoft.com/office/word/2010/wordprocessingInk" xmlns:wne="http://schemas.microsoft.com/office/word/2006/wordml" xmlns:wps="http://schemas.microsoft.com/office/word/2010/wordprocessingShape" mc:Ignorable="w14 w15 wp14">
+  <w:p>
+    <w:pPr>
+      <w:pStyle w:val="Encabezado"/>
+    </w:pPr>
+  </w:p>
+</w:hdr>
+</file>
+
+<file path=word/header2.xml><?xml version="1.0" encoding="utf-8"?>
+<w:hdr xmlns:wpc="http://schemas.microsoft.com/office/word/2010/wordprocessingCanvas" xmlns:mc="http://schemas.openxmlformats.org/markup-compatibility/2006" xmlns:o="urn:schemas-microsoft-com:office:office" xmlns:r="http://schemas.openxmlformats.org/officeDocument/2006/relationships" xmlns:m="http://schemas.openxmlformats.org/officeDocument/2006/math" xmlns:v="urn:schemas-microsoft-com:vml" xmlns:wp14="http://schemas.microsoft.com/office/word/2010/wordprocessingDrawing" xmlns:wp="http://schemas.openxmlformats.org/drawingml/2006/wordprocessingDrawing" xmlns:w10="urn:schemas-microsoft-com:office:word" xmlns:w="http://schemas.openxmlformats.org/wordprocessingml/2006/main" xmlns:w14="http://schemas.microsoft.com/office/word/2010/wordml" xmlns:w15="http://schemas.microsoft.com/office/word/2012/wordml" xmlns:wpg="http://schemas.microsoft.com/office/word/2010/wordprocessingGroup" xmlns:wpi="http://schemas.microsoft.com/office/word/2010/wordprocessingInk" xmlns:wne="http://schemas.microsoft.com/office/word/2006/wordml" xmlns:wps="http://schemas.microsoft.com/office/word/2010/wordprocessingShape" mc:Ignorable="w14 w15 wp14">
   <w:tbl>
     <w:tblPr>
       <w:tblStyle w:val="Tablaconcuadrcula"/>
@@ -720,7 +750,7 @@
           <w:r>
             <w:rPr>
               <w:noProof/>
-              <w:lang w:eastAsia="es-ES_tradnl"/>
+              <w:lang w:val="es-ES" w:eastAsia="es-ES"/>
             </w:rPr>
             <w:drawing>
               <wp:anchor distT="0" distB="0" distL="114300" distR="114300" simplePos="0" relativeHeight="251659264" behindDoc="0" locked="0" layoutInCell="1" allowOverlap="1" wp14:anchorId="434CDBDB" wp14:editId="769B46D5">
@@ -974,6 +1004,24 @@
             </w:rPr>
             <w:tab/>
           </w:r>
+          <w:r>
+            <w:rPr>
+              <w:b/>
+              <w:sz w:val="21"/>
+              <w:szCs w:val="21"/>
+            </w:rPr>
+            <w:t xml:space="preserve">Fran Pastor </w:t>
+          </w:r>
+          <w:r>
+            <w:rPr>
+              <w:b/>
+              <w:sz w:val="21"/>
+              <w:szCs w:val="21"/>
+            </w:rPr>
+            <w:t>Ruiz</w:t>
+          </w:r>
+          <w:bookmarkStart w:id="0" w:name="_GoBack"/>
+          <w:bookmarkEnd w:id="0"/>
         </w:p>
       </w:tc>
     </w:tr>
@@ -994,8 +1042,18 @@
 </w:hdr>
 </file>
 
+<file path=word/header3.xml><?xml version="1.0" encoding="utf-8"?>
+<w:hdr xmlns:wpc="http://schemas.microsoft.com/office/word/2010/wordprocessingCanvas" xmlns:mc="http://schemas.openxmlformats.org/markup-compatibility/2006" xmlns:o="urn:schemas-microsoft-com:office:office" xmlns:r="http://schemas.openxmlformats.org/officeDocument/2006/relationships" xmlns:m="http://schemas.openxmlformats.org/officeDocument/2006/math" xmlns:v="urn:schemas-microsoft-com:vml" xmlns:wp14="http://schemas.microsoft.com/office/word/2010/wordprocessingDrawing" xmlns:wp="http://schemas.openxmlformats.org/drawingml/2006/wordprocessingDrawing" xmlns:w10="urn:schemas-microsoft-com:office:word" xmlns:w="http://schemas.openxmlformats.org/wordprocessingml/2006/main" xmlns:w14="http://schemas.microsoft.com/office/word/2010/wordml" xmlns:w15="http://schemas.microsoft.com/office/word/2012/wordml" xmlns:wpg="http://schemas.microsoft.com/office/word/2010/wordprocessingGroup" xmlns:wpi="http://schemas.microsoft.com/office/word/2010/wordprocessingInk" xmlns:wne="http://schemas.microsoft.com/office/word/2006/wordml" xmlns:wps="http://schemas.microsoft.com/office/word/2010/wordprocessingShape" mc:Ignorable="w14 w15 wp14">
+  <w:p>
+    <w:pPr>
+      <w:pStyle w:val="Encabezado"/>
+    </w:pPr>
+  </w:p>
+</w:hdr>
+</file>
+
 <file path=word/numbering.xml><?xml version="1.0" encoding="utf-8"?>
-<w:numbering xmlns:wpc="http://schemas.microsoft.com/office/word/2010/wordprocessingCanvas" xmlns:cx="http://schemas.microsoft.com/office/drawing/2014/chartex" xmlns:cx1="http://schemas.microsoft.com/office/drawing/2015/9/8/chartex" xmlns:cx2="http://schemas.microsoft.com/office/drawing/2015/10/21/chartex" xmlns:cx3="http://schemas.microsoft.com/office/drawing/2016/5/9/chartex" xmlns:cx4="http://schemas.microsoft.com/office/drawing/2016/5/10/chartex" xmlns:cx5="http://schemas.microsoft.com/office/drawing/2016/5/11/chartex" xmlns:cx6="http://schemas.microsoft.com/office/drawing/2016/5/12/chartex" xmlns:cx7="http://schemas.microsoft.com/office/drawing/2016/5/13/chartex" xmlns:cx8="http://schemas.microsoft.com/office/drawing/2016/5/14/chartex" xmlns:mc="http://schemas.openxmlformats.org/markup-compatibility/2006" xmlns:aink="http://schemas.microsoft.com/office/drawing/2016/ink" xmlns:am3d="http://schemas.microsoft.com/office/drawing/2017/model3d" xmlns:o="urn:schemas-microsoft-com:office:office" xmlns:r="http://schemas.openxmlformats.org/officeDocument/2006/relationships" xmlns:m="http://schemas.openxmlformats.org/officeDocument/2006/math" xmlns:v="urn:schemas-microsoft-com:vml" xmlns:wp14="http://schemas.microsoft.com/office/word/2010/wordprocessingDrawing" xmlns:wp="http://schemas.openxmlformats.org/drawingml/2006/wordprocessingDrawing" xmlns:w10="urn:schemas-microsoft-com:office:word" xmlns:w="http://schemas.openxmlformats.org/wordprocessingml/2006/main" xmlns:w14="http://schemas.microsoft.com/office/word/2010/wordml" xmlns:w15="http://schemas.microsoft.com/office/word/2012/wordml" xmlns:w16cid="http://schemas.microsoft.com/office/word/2016/wordml/cid" xmlns:w16se="http://schemas.microsoft.com/office/word/2015/wordml/symex" xmlns:wpg="http://schemas.microsoft.com/office/word/2010/wordprocessingGroup" xmlns:wpi="http://schemas.microsoft.com/office/word/2010/wordprocessingInk" xmlns:wne="http://schemas.microsoft.com/office/word/2006/wordml" xmlns:wps="http://schemas.microsoft.com/office/word/2010/wordprocessingShape" mc:Ignorable="w14 w15 w16se w16cid wp14">
+<w:numbering xmlns:wpc="http://schemas.microsoft.com/office/word/2010/wordprocessingCanvas" xmlns:mc="http://schemas.openxmlformats.org/markup-compatibility/2006" xmlns:o="urn:schemas-microsoft-com:office:office" xmlns:r="http://schemas.openxmlformats.org/officeDocument/2006/relationships" xmlns:m="http://schemas.openxmlformats.org/officeDocument/2006/math" xmlns:v="urn:schemas-microsoft-com:vml" xmlns:wp14="http://schemas.microsoft.com/office/word/2010/wordprocessingDrawing" xmlns:wp="http://schemas.openxmlformats.org/drawingml/2006/wordprocessingDrawing" xmlns:w10="urn:schemas-microsoft-com:office:word" xmlns:w="http://schemas.openxmlformats.org/wordprocessingml/2006/main" xmlns:w14="http://schemas.microsoft.com/office/word/2010/wordml" xmlns:w15="http://schemas.microsoft.com/office/word/2012/wordml" xmlns:wpg="http://schemas.microsoft.com/office/word/2010/wordprocessingGroup" xmlns:wpi="http://schemas.microsoft.com/office/word/2010/wordprocessingInk" xmlns:wne="http://schemas.microsoft.com/office/word/2006/wordml" xmlns:wps="http://schemas.microsoft.com/office/word/2010/wordprocessingShape" mc:Ignorable="w14 w15 wp14">
   <w:abstractNum w:abstractNumId="0" w15:restartNumberingAfterBreak="0">
     <w:nsid w:val="0EF91F35"/>
     <w:multiLevelType w:val="hybridMultilevel"/>
@@ -1526,7 +1584,7 @@
 </file>
 
 <file path=word/styles.xml><?xml version="1.0" encoding="utf-8"?>
-<w:styles xmlns:mc="http://schemas.openxmlformats.org/markup-compatibility/2006" xmlns:r="http://schemas.openxmlformats.org/officeDocument/2006/relationships" xmlns:w="http://schemas.openxmlformats.org/wordprocessingml/2006/main" xmlns:w14="http://schemas.microsoft.com/office/word/2010/wordml" xmlns:w15="http://schemas.microsoft.com/office/word/2012/wordml" xmlns:w16cid="http://schemas.microsoft.com/office/word/2016/wordml/cid" xmlns:w16se="http://schemas.microsoft.com/office/word/2015/wordml/symex" mc:Ignorable="w14 w15 w16se w16cid">
+<w:styles xmlns:mc="http://schemas.openxmlformats.org/markup-compatibility/2006" xmlns:r="http://schemas.openxmlformats.org/officeDocument/2006/relationships" xmlns:w="http://schemas.openxmlformats.org/wordprocessingml/2006/main" xmlns:w14="http://schemas.microsoft.com/office/word/2010/wordml" xmlns:w15="http://schemas.microsoft.com/office/word/2012/wordml" mc:Ignorable="w14 w15">
   <w:docDefaults>
     <w:rPrDefault>
       <w:rPr>
@@ -1538,7 +1596,7 @@
     </w:rPrDefault>
     <w:pPrDefault/>
   </w:docDefaults>
-  <w:latentStyles w:defLockedState="0" w:defUIPriority="99" w:defSemiHidden="0" w:defUnhideWhenUsed="0" w:defQFormat="0" w:count="376">
+  <w:latentStyles w:defLockedState="0" w:defUIPriority="99" w:defSemiHidden="0" w:defUnhideWhenUsed="0" w:defQFormat="0" w:count="371">
     <w:lsdException w:name="Normal" w:uiPriority="0" w:qFormat="1"/>
     <w:lsdException w:name="heading 1" w:uiPriority="9" w:qFormat="1"/>
     <w:lsdException w:name="heading 2" w:semiHidden="1" w:uiPriority="9" w:unhideWhenUsed="1" w:qFormat="1"/>
@@ -1910,9 +1968,6 @@
     <w:lsdException w:name="List Table 5 Dark Accent 6" w:uiPriority="50"/>
     <w:lsdException w:name="List Table 6 Colorful Accent 6" w:uiPriority="51"/>
     <w:lsdException w:name="List Table 7 Colorful Accent 6" w:uiPriority="52"/>
-    <w:lsdException w:name="Mention" w:semiHidden="1" w:unhideWhenUsed="1"/>
-    <w:lsdException w:name="Smart Hyperlink" w:semiHidden="1" w:unhideWhenUsed="1"/>
-    <w:lsdException w:name="Smart Link" w:semiHidden="1" w:unhideWhenUsed="1"/>
   </w:latentStyles>
   <w:style w:type="paragraph" w:default="1" w:styleId="Normal">
     <w:name w:val="Normal"/>

</xml_diff>